<commit_message>
Updated doc - proposal form
</commit_message>
<xml_diff>
--- a/doc/project-proposal-form.docx
+++ b/doc/project-proposal-form.docx
@@ -22,7 +22,7 @@
     </w:p>
     <w:tbl>
       <w:tblPr>
-        <w:tblW w:w="9136" w:type="dxa"/>
+        <w:tblW w:w="9142" w:type="dxa"/>
         <w:tblInd w:w="108" w:type="dxa"/>
         <w:tblCellMar>
           <w:left w:w="10" w:type="dxa"/>
@@ -31,21 +31,15 @@
         <w:tblLook w:val="04A0" w:firstRow="1" w:lastRow="0" w:firstColumn="1" w:lastColumn="0" w:noHBand="0" w:noVBand="1"/>
       </w:tblPr>
       <w:tblGrid>
-        <w:gridCol w:w="9136"/>
+        <w:gridCol w:w="9142"/>
       </w:tblGrid>
       <w:tr>
-        <w:tblPrEx>
-          <w:tblCellMar>
-            <w:top w:w="0" w:type="dxa"/>
-            <w:bottom w:w="0" w:type="dxa"/>
-          </w:tblCellMar>
-        </w:tblPrEx>
         <w:trPr>
-          <w:trHeight w:val="776"/>
+          <w:trHeight w:val="150"/>
         </w:trPr>
         <w:tc>
           <w:tcPr>
-            <w:tcW w:w="9136" w:type="dxa"/>
+            <w:tcW w:w="9142" w:type="dxa"/>
             <w:tcBorders>
               <w:top w:val="single" w:sz="4" w:space="0" w:color="000000"/>
               <w:left w:val="single" w:sz="4" w:space="0" w:color="000000"/>
@@ -87,8 +81,18 @@
                 <w:b/>
                 <w:bCs/>
               </w:rPr>
-              <w:t>Mandy Cortis</w:t>
-            </w:r>
+              <w:t xml:space="preserve">Mandy </w:t>
+            </w:r>
+            <w:proofErr w:type="spellStart"/>
+            <w:r>
+              <w:rPr>
+                <w:rFonts w:cstheme="minorHAnsi"/>
+                <w:b/>
+                <w:bCs/>
+              </w:rPr>
+              <w:t>Cortis</w:t>
+            </w:r>
+            <w:proofErr w:type="spellEnd"/>
           </w:p>
           <w:p>
             <w:pPr>
@@ -101,18 +105,12 @@
         </w:tc>
       </w:tr>
       <w:tr>
-        <w:tblPrEx>
-          <w:tblCellMar>
-            <w:top w:w="0" w:type="dxa"/>
-            <w:bottom w:w="0" w:type="dxa"/>
-          </w:tblCellMar>
-        </w:tblPrEx>
         <w:trPr>
-          <w:trHeight w:val="790"/>
+          <w:trHeight w:val="153"/>
         </w:trPr>
         <w:tc>
           <w:tcPr>
-            <w:tcW w:w="9136" w:type="dxa"/>
+            <w:tcW w:w="9142" w:type="dxa"/>
             <w:tcBorders>
               <w:top w:val="single" w:sz="4" w:space="0" w:color="000000"/>
               <w:left w:val="single" w:sz="4" w:space="0" w:color="000000"/>
@@ -154,15 +152,7 @@
                 <w:b/>
                 <w:bCs/>
               </w:rPr>
-              <w:t>mandy</w:t>
-            </w:r>
-            <w:r>
-              <w:rPr>
-                <w:rFonts w:eastAsia="Arial" w:cstheme="minorHAnsi"/>
-                <w:b/>
-                <w:bCs/>
-              </w:rPr>
-              <w:t>.cortis.c10325@mcast.edu.mt</w:t>
+              <w:t>mandy.cortis.c10325@mcast.edu.mt</w:t>
             </w:r>
           </w:p>
           <w:p>
@@ -176,18 +166,12 @@
         </w:tc>
       </w:tr>
       <w:tr>
-        <w:tblPrEx>
-          <w:tblCellMar>
-            <w:top w:w="0" w:type="dxa"/>
-            <w:bottom w:w="0" w:type="dxa"/>
-          </w:tblCellMar>
-        </w:tblPrEx>
         <w:trPr>
-          <w:trHeight w:val="666"/>
+          <w:trHeight w:val="129"/>
         </w:trPr>
         <w:tc>
           <w:tcPr>
-            <w:tcW w:w="9136" w:type="dxa"/>
+            <w:tcW w:w="9142" w:type="dxa"/>
             <w:tcBorders>
               <w:top w:val="single" w:sz="4" w:space="0" w:color="000000"/>
               <w:left w:val="single" w:sz="4" w:space="0" w:color="000000"/>
@@ -236,25 +220,21 @@
             <w:pPr>
               <w:spacing w:after="0" w:line="240" w:lineRule="auto"/>
               <w:rPr>
-                <w:rFonts w:cstheme="minorHAnsi"/>
+                <w:rFonts w:eastAsia="Arial" w:cstheme="minorHAnsi"/>
+                <w:b/>
+                <w:bCs/>
               </w:rPr>
             </w:pPr>
           </w:p>
         </w:tc>
       </w:tr>
       <w:tr>
-        <w:tblPrEx>
-          <w:tblCellMar>
-            <w:top w:w="0" w:type="dxa"/>
-            <w:bottom w:w="0" w:type="dxa"/>
-          </w:tblCellMar>
-        </w:tblPrEx>
         <w:trPr>
-          <w:trHeight w:val="790"/>
+          <w:trHeight w:val="153"/>
         </w:trPr>
         <w:tc>
           <w:tcPr>
-            <w:tcW w:w="9136" w:type="dxa"/>
+            <w:tcW w:w="9142" w:type="dxa"/>
             <w:tcBorders>
               <w:top w:val="single" w:sz="4" w:space="0" w:color="000000"/>
               <w:left w:val="single" w:sz="4" w:space="0" w:color="000000"/>
@@ -287,33 +267,89 @@
             <w:pPr>
               <w:spacing w:after="0" w:line="240" w:lineRule="auto"/>
               <w:rPr>
+                <w:rFonts w:eastAsia="Arial" w:cstheme="minorHAnsi"/>
+                <w:b/>
+              </w:rPr>
+            </w:pPr>
+            <w:r>
+              <w:rPr>
+                <w:rFonts w:eastAsia="Arial" w:cstheme="minorHAnsi"/>
+                <w:b/>
+              </w:rPr>
+              <w:t xml:space="preserve">Analysis of changes in </w:t>
+            </w:r>
+            <w:r>
+              <w:rPr>
+                <w:rFonts w:eastAsia="Arial" w:cstheme="minorHAnsi"/>
+                <w:b/>
+              </w:rPr>
+              <w:t>Malta’s Quarries</w:t>
+            </w:r>
+          </w:p>
+          <w:p>
+            <w:pPr>
+              <w:spacing w:after="0" w:line="240" w:lineRule="auto"/>
+              <w:rPr>
                 <w:rFonts w:cstheme="minorHAnsi"/>
                 <w:b/>
               </w:rPr>
             </w:pPr>
-            <w:r>
-              <w:rPr>
-                <w:rFonts w:eastAsia="Arial" w:cstheme="minorHAnsi"/>
-                <w:b/>
-              </w:rPr>
-              <w:t>Analysis of changes in Ta’ Zuta Quarry in Malta</w:t>
-            </w:r>
+          </w:p>
+          <w:p>
+            <w:pPr>
+              <w:spacing w:after="0" w:line="240" w:lineRule="auto"/>
+              <w:rPr>
+                <w:rFonts w:eastAsia="Times New Roman" w:cstheme="minorHAnsi"/>
+                <w:b/>
+                <w:bCs/>
+              </w:rPr>
+            </w:pPr>
+            <w:r>
+              <w:rPr>
+                <w:rFonts w:eastAsia="Times New Roman" w:cstheme="minorHAnsi"/>
+                <w:b/>
+                <w:bCs/>
+              </w:rPr>
+              <w:t>Study the difference made to the quarry throughout the years: changes in size, layout...</w:t>
+            </w:r>
+            <w:r>
+              <w:rPr>
+                <w:rFonts w:eastAsia="Times New Roman" w:cstheme="minorHAnsi"/>
+                <w:b/>
+                <w:bCs/>
+              </w:rPr>
+              <w:br/>
+              <w:t>Study the impact these changes might have made to the surroundings.</w:t>
+            </w:r>
+            <w:r>
+              <w:rPr>
+                <w:rFonts w:eastAsia="Times New Roman" w:cstheme="minorHAnsi"/>
+                <w:b/>
+                <w:bCs/>
+              </w:rPr>
+              <w:br/>
+              <w:t>Study whether these changes reflect a possible action, for example an increase in excavation might be due to the high rise of buildings in Malta, or an increase of back-filling due to more construction works.</w:t>
+            </w:r>
+          </w:p>
+          <w:p>
+            <w:pPr>
+              <w:spacing w:after="0" w:line="240" w:lineRule="auto"/>
+              <w:rPr>
+                <w:rFonts w:eastAsia="Times New Roman" w:cstheme="minorHAnsi"/>
+                <w:b/>
+                <w:bCs/>
+              </w:rPr>
+            </w:pPr>
           </w:p>
         </w:tc>
       </w:tr>
       <w:tr>
-        <w:tblPrEx>
-          <w:tblCellMar>
-            <w:top w:w="0" w:type="dxa"/>
-            <w:bottom w:w="0" w:type="dxa"/>
-          </w:tblCellMar>
-        </w:tblPrEx>
         <w:trPr>
-          <w:trHeight w:val="1894"/>
+          <w:trHeight w:val="367"/>
         </w:trPr>
         <w:tc>
           <w:tcPr>
-            <w:tcW w:w="9136" w:type="dxa"/>
+            <w:tcW w:w="9142" w:type="dxa"/>
             <w:tcBorders>
               <w:top w:val="single" w:sz="4" w:space="0" w:color="000000"/>
               <w:left w:val="single" w:sz="4" w:space="0" w:color="000000"/>
@@ -355,72 +391,93 @@
             <w:pPr>
               <w:spacing w:after="0" w:line="240" w:lineRule="auto"/>
               <w:rPr>
+                <w:rFonts w:eastAsia="Times New Roman" w:cstheme="minorHAnsi"/>
+                <w:b/>
+                <w:bCs/>
+              </w:rPr>
+            </w:pPr>
+            <w:r>
+              <w:rPr>
+                <w:rFonts w:eastAsia="Times New Roman" w:cstheme="minorHAnsi"/>
+                <w:b/>
+                <w:bCs/>
+              </w:rPr>
+              <w:t>If frequent excavations are being done to the quarry, land will be impacted where there will be loss of habitat, dust, erosion, and other effects. On the other, the quarry might be used for back-filling with debris and construction waste, which would result in similar effects.</w:t>
+            </w:r>
+          </w:p>
+          <w:p>
+            <w:pPr>
+              <w:spacing w:after="0" w:line="240" w:lineRule="auto"/>
+              <w:rPr>
+                <w:rFonts w:eastAsia="Arial" w:cstheme="minorHAnsi"/>
+                <w:b/>
+                <w:bCs/>
+              </w:rPr>
+            </w:pPr>
+          </w:p>
+          <w:p>
+            <w:pPr>
+              <w:spacing w:after="0" w:line="240" w:lineRule="auto"/>
+              <w:rPr>
+                <w:rFonts w:eastAsia="Times New Roman" w:cstheme="minorHAnsi"/>
+                <w:b/>
+                <w:bCs/>
+              </w:rPr>
+            </w:pPr>
+            <w:r>
+              <w:rPr>
+                <w:rFonts w:eastAsia="Times New Roman" w:cstheme="minorHAnsi"/>
+                <w:b/>
+                <w:bCs/>
+              </w:rPr>
+              <w:t>-How has the quarry changed throughout the years?</w:t>
+            </w:r>
+            <w:r>
+              <w:rPr>
+                <w:rFonts w:eastAsia="Times New Roman" w:cstheme="minorHAnsi"/>
+                <w:b/>
+                <w:bCs/>
+              </w:rPr>
+              <w:br/>
+              <w:t>-What does this change reflect?</w:t>
+            </w:r>
+            <w:r>
+              <w:rPr>
+                <w:rFonts w:eastAsia="Times New Roman" w:cstheme="minorHAnsi"/>
+                <w:b/>
+                <w:bCs/>
+              </w:rPr>
+              <w:br/>
+              <w:t>-Do these changes impose internal or external threats?</w:t>
+            </w:r>
+            <w:r>
+              <w:rPr>
+                <w:rFonts w:eastAsia="Times New Roman" w:cstheme="minorHAnsi"/>
+                <w:b/>
+                <w:bCs/>
+              </w:rPr>
+              <w:br/>
+              <w:t>-Is the quarry still used for the same initial purposes?</w:t>
+            </w:r>
+          </w:p>
+          <w:p>
+            <w:pPr>
+              <w:spacing w:after="0" w:line="240" w:lineRule="auto"/>
+              <w:rPr>
                 <w:rFonts w:cstheme="minorHAnsi"/>
                 <w:b/>
               </w:rPr>
             </w:pPr>
-            <w:r>
-              <w:rPr>
-                <w:rFonts w:cstheme="minorHAnsi"/>
-                <w:b/>
-              </w:rPr>
-              <w:t>-How has the quarry changed in time?</w:t>
-            </w:r>
-          </w:p>
-          <w:p>
-            <w:pPr>
-              <w:spacing w:after="0" w:line="240" w:lineRule="auto"/>
-              <w:rPr>
-                <w:rFonts w:cstheme="minorHAnsi"/>
-                <w:b/>
-              </w:rPr>
-            </w:pPr>
-            <w:r>
-              <w:rPr>
-                <w:rFonts w:cstheme="minorHAnsi"/>
-                <w:b/>
-              </w:rPr>
-              <w:t>-What does this change reflect?</w:t>
-            </w:r>
-          </w:p>
-          <w:p>
-            <w:pPr>
-              <w:spacing w:after="0" w:line="240" w:lineRule="auto"/>
-              <w:rPr>
-                <w:rFonts w:cstheme="minorHAnsi"/>
-                <w:b/>
-              </w:rPr>
-            </w:pPr>
-            <w:r>
-              <w:rPr>
-                <w:rFonts w:cstheme="minorHAnsi"/>
-                <w:b/>
-              </w:rPr>
-              <w:t>-</w:t>
-            </w:r>
-            <w:r>
-              <w:rPr>
-                <w:rFonts w:cstheme="minorHAnsi"/>
-                <w:b/>
-              </w:rPr>
-              <w:t>Do these changed impose internal or external threats?</w:t>
-            </w:r>
           </w:p>
         </w:tc>
       </w:tr>
       <w:tr>
-        <w:tblPrEx>
-          <w:tblCellMar>
-            <w:top w:w="0" w:type="dxa"/>
-            <w:bottom w:w="0" w:type="dxa"/>
-          </w:tblCellMar>
-        </w:tblPrEx>
         <w:trPr>
-          <w:trHeight w:val="1234"/>
+          <w:trHeight w:val="239"/>
         </w:trPr>
         <w:tc>
           <w:tcPr>
-            <w:tcW w:w="9136" w:type="dxa"/>
+            <w:tcW w:w="9142" w:type="dxa"/>
             <w:tcBorders>
               <w:top w:val="single" w:sz="4" w:space="0" w:color="000000"/>
               <w:left w:val="single" w:sz="4" w:space="0" w:color="000000"/>
@@ -450,18 +507,12 @@
         </w:tc>
       </w:tr>
       <w:tr>
-        <w:tblPrEx>
-          <w:tblCellMar>
-            <w:top w:w="0" w:type="dxa"/>
-            <w:bottom w:w="0" w:type="dxa"/>
-          </w:tblCellMar>
-        </w:tblPrEx>
         <w:trPr>
-          <w:trHeight w:val="1407"/>
+          <w:trHeight w:val="272"/>
         </w:trPr>
         <w:tc>
           <w:tcPr>
-            <w:tcW w:w="9136" w:type="dxa"/>
+            <w:tcW w:w="9142" w:type="dxa"/>
             <w:tcBorders>
               <w:top w:val="single" w:sz="4" w:space="0" w:color="000000"/>
               <w:left w:val="single" w:sz="4" w:space="0" w:color="000000"/>
@@ -491,18 +542,12 @@
         </w:tc>
       </w:tr>
       <w:tr>
-        <w:tblPrEx>
-          <w:tblCellMar>
-            <w:top w:w="0" w:type="dxa"/>
-            <w:bottom w:w="0" w:type="dxa"/>
-          </w:tblCellMar>
-        </w:tblPrEx>
         <w:trPr>
-          <w:trHeight w:val="1257"/>
+          <w:trHeight w:val="243"/>
         </w:trPr>
         <w:tc>
           <w:tcPr>
-            <w:tcW w:w="9136" w:type="dxa"/>
+            <w:tcW w:w="9142" w:type="dxa"/>
             <w:tcBorders>
               <w:top w:val="single" w:sz="4" w:space="0" w:color="000000"/>
               <w:left w:val="single" w:sz="4" w:space="0" w:color="000000"/>
@@ -532,18 +577,12 @@
         </w:tc>
       </w:tr>
       <w:tr>
-        <w:tblPrEx>
-          <w:tblCellMar>
-            <w:top w:w="0" w:type="dxa"/>
-            <w:bottom w:w="0" w:type="dxa"/>
-          </w:tblCellMar>
-        </w:tblPrEx>
         <w:trPr>
-          <w:trHeight w:val="1701"/>
+          <w:trHeight w:val="329"/>
         </w:trPr>
         <w:tc>
           <w:tcPr>
-            <w:tcW w:w="9136" w:type="dxa"/>
+            <w:tcW w:w="9142" w:type="dxa"/>
             <w:tcBorders>
               <w:top w:val="single" w:sz="4" w:space="0" w:color="000000"/>
               <w:left w:val="single" w:sz="4" w:space="0" w:color="000000"/>

</xml_diff>

<commit_message>
KU2 - Updated Proposal form (Hypothesis and Research Questions)
</commit_message>
<xml_diff>
--- a/doc/project-proposal-form.docx
+++ b/doc/project-proposal-form.docx
@@ -22,7 +22,7 @@
     </w:p>
     <w:tbl>
       <w:tblPr>
-        <w:tblW w:w="9136" w:type="dxa"/>
+        <w:tblW w:w="9142" w:type="dxa"/>
         <w:tblInd w:w="108" w:type="dxa"/>
         <w:tblCellMar>
           <w:left w:w="10" w:type="dxa"/>
@@ -31,21 +31,15 @@
         <w:tblLook w:val="04A0" w:firstRow="1" w:lastRow="0" w:firstColumn="1" w:lastColumn="0" w:noHBand="0" w:noVBand="1"/>
       </w:tblPr>
       <w:tblGrid>
-        <w:gridCol w:w="9136"/>
+        <w:gridCol w:w="9142"/>
       </w:tblGrid>
       <w:tr>
-        <w:tblPrEx>
-          <w:tblCellMar>
-            <w:top w:w="0" w:type="dxa"/>
-            <w:bottom w:w="0" w:type="dxa"/>
-          </w:tblCellMar>
-        </w:tblPrEx>
         <w:trPr>
-          <w:trHeight w:val="776"/>
+          <w:trHeight w:val="150"/>
         </w:trPr>
         <w:tc>
           <w:tcPr>
-            <w:tcW w:w="9136" w:type="dxa"/>
+            <w:tcW w:w="9142" w:type="dxa"/>
             <w:tcBorders>
               <w:top w:val="single" w:sz="4" w:space="0" w:color="000000"/>
               <w:left w:val="single" w:sz="4" w:space="0" w:color="000000"/>
@@ -87,8 +81,18 @@
                 <w:b/>
                 <w:bCs/>
               </w:rPr>
-              <w:t>Mandy Cortis</w:t>
-            </w:r>
+              <w:t xml:space="preserve">Mandy </w:t>
+            </w:r>
+            <w:proofErr w:type="spellStart"/>
+            <w:r>
+              <w:rPr>
+                <w:rFonts w:cstheme="minorHAnsi"/>
+                <w:b/>
+                <w:bCs/>
+              </w:rPr>
+              <w:t>Cortis</w:t>
+            </w:r>
+            <w:proofErr w:type="spellEnd"/>
           </w:p>
           <w:p>
             <w:pPr>
@@ -101,18 +105,12 @@
         </w:tc>
       </w:tr>
       <w:tr>
-        <w:tblPrEx>
-          <w:tblCellMar>
-            <w:top w:w="0" w:type="dxa"/>
-            <w:bottom w:w="0" w:type="dxa"/>
-          </w:tblCellMar>
-        </w:tblPrEx>
         <w:trPr>
-          <w:trHeight w:val="790"/>
+          <w:trHeight w:val="153"/>
         </w:trPr>
         <w:tc>
           <w:tcPr>
-            <w:tcW w:w="9136" w:type="dxa"/>
+            <w:tcW w:w="9142" w:type="dxa"/>
             <w:tcBorders>
               <w:top w:val="single" w:sz="4" w:space="0" w:color="000000"/>
               <w:left w:val="single" w:sz="4" w:space="0" w:color="000000"/>
@@ -154,15 +152,7 @@
                 <w:b/>
                 <w:bCs/>
               </w:rPr>
-              <w:t>mandy</w:t>
-            </w:r>
-            <w:r>
-              <w:rPr>
-                <w:rFonts w:eastAsia="Arial" w:cstheme="minorHAnsi"/>
-                <w:b/>
-                <w:bCs/>
-              </w:rPr>
-              <w:t>.cortis.c10325@mcast.edu.mt</w:t>
+              <w:t>mandy.cortis.c10325@mcast.edu.mt</w:t>
             </w:r>
           </w:p>
           <w:p>
@@ -176,18 +166,12 @@
         </w:tc>
       </w:tr>
       <w:tr>
-        <w:tblPrEx>
-          <w:tblCellMar>
-            <w:top w:w="0" w:type="dxa"/>
-            <w:bottom w:w="0" w:type="dxa"/>
-          </w:tblCellMar>
-        </w:tblPrEx>
         <w:trPr>
-          <w:trHeight w:val="666"/>
+          <w:trHeight w:val="129"/>
         </w:trPr>
         <w:tc>
           <w:tcPr>
-            <w:tcW w:w="9136" w:type="dxa"/>
+            <w:tcW w:w="9142" w:type="dxa"/>
             <w:tcBorders>
               <w:top w:val="single" w:sz="4" w:space="0" w:color="000000"/>
               <w:left w:val="single" w:sz="4" w:space="0" w:color="000000"/>
@@ -236,25 +220,21 @@
             <w:pPr>
               <w:spacing w:after="0" w:line="240" w:lineRule="auto"/>
               <w:rPr>
-                <w:rFonts w:cstheme="minorHAnsi"/>
+                <w:rFonts w:eastAsia="Arial" w:cstheme="minorHAnsi"/>
+                <w:b/>
+                <w:bCs/>
               </w:rPr>
             </w:pPr>
           </w:p>
         </w:tc>
       </w:tr>
       <w:tr>
-        <w:tblPrEx>
-          <w:tblCellMar>
-            <w:top w:w="0" w:type="dxa"/>
-            <w:bottom w:w="0" w:type="dxa"/>
-          </w:tblCellMar>
-        </w:tblPrEx>
         <w:trPr>
-          <w:trHeight w:val="790"/>
+          <w:trHeight w:val="153"/>
         </w:trPr>
         <w:tc>
           <w:tcPr>
-            <w:tcW w:w="9136" w:type="dxa"/>
+            <w:tcW w:w="9142" w:type="dxa"/>
             <w:tcBorders>
               <w:top w:val="single" w:sz="4" w:space="0" w:color="000000"/>
               <w:left w:val="single" w:sz="4" w:space="0" w:color="000000"/>
@@ -287,33 +267,89 @@
             <w:pPr>
               <w:spacing w:after="0" w:line="240" w:lineRule="auto"/>
               <w:rPr>
+                <w:rFonts w:eastAsia="Arial" w:cstheme="minorHAnsi"/>
+                <w:b/>
+              </w:rPr>
+            </w:pPr>
+            <w:r>
+              <w:rPr>
+                <w:rFonts w:eastAsia="Arial" w:cstheme="minorHAnsi"/>
+                <w:b/>
+              </w:rPr>
+              <w:t xml:space="preserve">Analysis of changes in </w:t>
+            </w:r>
+            <w:r>
+              <w:rPr>
+                <w:rFonts w:eastAsia="Arial" w:cstheme="minorHAnsi"/>
+                <w:b/>
+              </w:rPr>
+              <w:t>Malta’s Quarries</w:t>
+            </w:r>
+          </w:p>
+          <w:p>
+            <w:pPr>
+              <w:spacing w:after="0" w:line="240" w:lineRule="auto"/>
+              <w:rPr>
                 <w:rFonts w:cstheme="minorHAnsi"/>
                 <w:b/>
               </w:rPr>
             </w:pPr>
-            <w:r>
-              <w:rPr>
-                <w:rFonts w:eastAsia="Arial" w:cstheme="minorHAnsi"/>
-                <w:b/>
-              </w:rPr>
-              <w:t>Analysis of changes in Ta’ Zuta Quarry in Malta</w:t>
-            </w:r>
+          </w:p>
+          <w:p>
+            <w:pPr>
+              <w:spacing w:after="0" w:line="240" w:lineRule="auto"/>
+              <w:rPr>
+                <w:rFonts w:eastAsia="Times New Roman" w:cstheme="minorHAnsi"/>
+                <w:b/>
+                <w:bCs/>
+              </w:rPr>
+            </w:pPr>
+            <w:r>
+              <w:rPr>
+                <w:rFonts w:eastAsia="Times New Roman" w:cstheme="minorHAnsi"/>
+                <w:b/>
+                <w:bCs/>
+              </w:rPr>
+              <w:t>Study the difference made to the quarry throughout the years: changes in size, layout...</w:t>
+            </w:r>
+            <w:r>
+              <w:rPr>
+                <w:rFonts w:eastAsia="Times New Roman" w:cstheme="minorHAnsi"/>
+                <w:b/>
+                <w:bCs/>
+              </w:rPr>
+              <w:br/>
+              <w:t>Study the impact these changes might have made to the surroundings.</w:t>
+            </w:r>
+            <w:r>
+              <w:rPr>
+                <w:rFonts w:eastAsia="Times New Roman" w:cstheme="minorHAnsi"/>
+                <w:b/>
+                <w:bCs/>
+              </w:rPr>
+              <w:br/>
+              <w:t>Study whether these changes reflect a possible action, for example an increase in excavation might be due to the high rise of buildings in Malta, or an increase of back-filling due to more construction works.</w:t>
+            </w:r>
+          </w:p>
+          <w:p>
+            <w:pPr>
+              <w:spacing w:after="0" w:line="240" w:lineRule="auto"/>
+              <w:rPr>
+                <w:rFonts w:eastAsia="Times New Roman" w:cstheme="minorHAnsi"/>
+                <w:b/>
+                <w:bCs/>
+              </w:rPr>
+            </w:pPr>
           </w:p>
         </w:tc>
       </w:tr>
       <w:tr>
-        <w:tblPrEx>
-          <w:tblCellMar>
-            <w:top w:w="0" w:type="dxa"/>
-            <w:bottom w:w="0" w:type="dxa"/>
-          </w:tblCellMar>
-        </w:tblPrEx>
         <w:trPr>
-          <w:trHeight w:val="1894"/>
+          <w:trHeight w:val="367"/>
         </w:trPr>
         <w:tc>
           <w:tcPr>
-            <w:tcW w:w="9136" w:type="dxa"/>
+            <w:tcW w:w="9142" w:type="dxa"/>
             <w:tcBorders>
               <w:top w:val="single" w:sz="4" w:space="0" w:color="000000"/>
               <w:left w:val="single" w:sz="4" w:space="0" w:color="000000"/>
@@ -355,72 +391,93 @@
             <w:pPr>
               <w:spacing w:after="0" w:line="240" w:lineRule="auto"/>
               <w:rPr>
+                <w:rFonts w:eastAsia="Times New Roman" w:cstheme="minorHAnsi"/>
+                <w:b/>
+                <w:bCs/>
+              </w:rPr>
+            </w:pPr>
+            <w:r>
+              <w:rPr>
+                <w:rFonts w:eastAsia="Times New Roman" w:cstheme="minorHAnsi"/>
+                <w:b/>
+                <w:bCs/>
+              </w:rPr>
+              <w:t>If frequent excavations are being done to the quarry, land will be impacted where there will be loss of habitat, dust, erosion, and other effects. On the other, the quarry might be used for back-filling with debris and construction waste, which would result in similar effects.</w:t>
+            </w:r>
+          </w:p>
+          <w:p>
+            <w:pPr>
+              <w:spacing w:after="0" w:line="240" w:lineRule="auto"/>
+              <w:rPr>
+                <w:rFonts w:eastAsia="Arial" w:cstheme="minorHAnsi"/>
+                <w:b/>
+                <w:bCs/>
+              </w:rPr>
+            </w:pPr>
+          </w:p>
+          <w:p>
+            <w:pPr>
+              <w:spacing w:after="0" w:line="240" w:lineRule="auto"/>
+              <w:rPr>
+                <w:rFonts w:eastAsia="Times New Roman" w:cstheme="minorHAnsi"/>
+                <w:b/>
+                <w:bCs/>
+              </w:rPr>
+            </w:pPr>
+            <w:r>
+              <w:rPr>
+                <w:rFonts w:eastAsia="Times New Roman" w:cstheme="minorHAnsi"/>
+                <w:b/>
+                <w:bCs/>
+              </w:rPr>
+              <w:t>-How has the quarry changed throughout the years?</w:t>
+            </w:r>
+            <w:r>
+              <w:rPr>
+                <w:rFonts w:eastAsia="Times New Roman" w:cstheme="minorHAnsi"/>
+                <w:b/>
+                <w:bCs/>
+              </w:rPr>
+              <w:br/>
+              <w:t>-What does this change reflect?</w:t>
+            </w:r>
+            <w:r>
+              <w:rPr>
+                <w:rFonts w:eastAsia="Times New Roman" w:cstheme="minorHAnsi"/>
+                <w:b/>
+                <w:bCs/>
+              </w:rPr>
+              <w:br/>
+              <w:t>-Do these changes impose internal or external threats?</w:t>
+            </w:r>
+            <w:r>
+              <w:rPr>
+                <w:rFonts w:eastAsia="Times New Roman" w:cstheme="minorHAnsi"/>
+                <w:b/>
+                <w:bCs/>
+              </w:rPr>
+              <w:br/>
+              <w:t>-Is the quarry still used for the same initial purposes?</w:t>
+            </w:r>
+          </w:p>
+          <w:p>
+            <w:pPr>
+              <w:spacing w:after="0" w:line="240" w:lineRule="auto"/>
+              <w:rPr>
                 <w:rFonts w:cstheme="minorHAnsi"/>
                 <w:b/>
               </w:rPr>
             </w:pPr>
-            <w:r>
-              <w:rPr>
-                <w:rFonts w:cstheme="minorHAnsi"/>
-                <w:b/>
-              </w:rPr>
-              <w:t>-How has the quarry changed in time?</w:t>
-            </w:r>
-          </w:p>
-          <w:p>
-            <w:pPr>
-              <w:spacing w:after="0" w:line="240" w:lineRule="auto"/>
-              <w:rPr>
-                <w:rFonts w:cstheme="minorHAnsi"/>
-                <w:b/>
-              </w:rPr>
-            </w:pPr>
-            <w:r>
-              <w:rPr>
-                <w:rFonts w:cstheme="minorHAnsi"/>
-                <w:b/>
-              </w:rPr>
-              <w:t>-What does this change reflect?</w:t>
-            </w:r>
-          </w:p>
-          <w:p>
-            <w:pPr>
-              <w:spacing w:after="0" w:line="240" w:lineRule="auto"/>
-              <w:rPr>
-                <w:rFonts w:cstheme="minorHAnsi"/>
-                <w:b/>
-              </w:rPr>
-            </w:pPr>
-            <w:r>
-              <w:rPr>
-                <w:rFonts w:cstheme="minorHAnsi"/>
-                <w:b/>
-              </w:rPr>
-              <w:t>-</w:t>
-            </w:r>
-            <w:r>
-              <w:rPr>
-                <w:rFonts w:cstheme="minorHAnsi"/>
-                <w:b/>
-              </w:rPr>
-              <w:t>Do these changed impose internal or external threats?</w:t>
-            </w:r>
           </w:p>
         </w:tc>
       </w:tr>
       <w:tr>
-        <w:tblPrEx>
-          <w:tblCellMar>
-            <w:top w:w="0" w:type="dxa"/>
-            <w:bottom w:w="0" w:type="dxa"/>
-          </w:tblCellMar>
-        </w:tblPrEx>
         <w:trPr>
-          <w:trHeight w:val="1234"/>
+          <w:trHeight w:val="239"/>
         </w:trPr>
         <w:tc>
           <w:tcPr>
-            <w:tcW w:w="9136" w:type="dxa"/>
+            <w:tcW w:w="9142" w:type="dxa"/>
             <w:tcBorders>
               <w:top w:val="single" w:sz="4" w:space="0" w:color="000000"/>
               <w:left w:val="single" w:sz="4" w:space="0" w:color="000000"/>
@@ -450,18 +507,12 @@
         </w:tc>
       </w:tr>
       <w:tr>
-        <w:tblPrEx>
-          <w:tblCellMar>
-            <w:top w:w="0" w:type="dxa"/>
-            <w:bottom w:w="0" w:type="dxa"/>
-          </w:tblCellMar>
-        </w:tblPrEx>
         <w:trPr>
-          <w:trHeight w:val="1407"/>
+          <w:trHeight w:val="272"/>
         </w:trPr>
         <w:tc>
           <w:tcPr>
-            <w:tcW w:w="9136" w:type="dxa"/>
+            <w:tcW w:w="9142" w:type="dxa"/>
             <w:tcBorders>
               <w:top w:val="single" w:sz="4" w:space="0" w:color="000000"/>
               <w:left w:val="single" w:sz="4" w:space="0" w:color="000000"/>
@@ -491,18 +542,12 @@
         </w:tc>
       </w:tr>
       <w:tr>
-        <w:tblPrEx>
-          <w:tblCellMar>
-            <w:top w:w="0" w:type="dxa"/>
-            <w:bottom w:w="0" w:type="dxa"/>
-          </w:tblCellMar>
-        </w:tblPrEx>
         <w:trPr>
-          <w:trHeight w:val="1257"/>
+          <w:trHeight w:val="243"/>
         </w:trPr>
         <w:tc>
           <w:tcPr>
-            <w:tcW w:w="9136" w:type="dxa"/>
+            <w:tcW w:w="9142" w:type="dxa"/>
             <w:tcBorders>
               <w:top w:val="single" w:sz="4" w:space="0" w:color="000000"/>
               <w:left w:val="single" w:sz="4" w:space="0" w:color="000000"/>
@@ -532,18 +577,12 @@
         </w:tc>
       </w:tr>
       <w:tr>
-        <w:tblPrEx>
-          <w:tblCellMar>
-            <w:top w:w="0" w:type="dxa"/>
-            <w:bottom w:w="0" w:type="dxa"/>
-          </w:tblCellMar>
-        </w:tblPrEx>
         <w:trPr>
-          <w:trHeight w:val="1701"/>
+          <w:trHeight w:val="329"/>
         </w:trPr>
         <w:tc>
           <w:tcPr>
-            <w:tcW w:w="9136" w:type="dxa"/>
+            <w:tcW w:w="9142" w:type="dxa"/>
             <w:tcBorders>
               <w:top w:val="single" w:sz="4" w:space="0" w:color="000000"/>
               <w:left w:val="single" w:sz="4" w:space="0" w:color="000000"/>

</xml_diff>

<commit_message>
KU5 - Updated Project Plan
</commit_message>
<xml_diff>
--- a/doc/project-proposal-form.docx
+++ b/doc/project-proposal-form.docx
@@ -81,18 +81,8 @@
                 <w:b/>
                 <w:bCs/>
               </w:rPr>
-              <w:t xml:space="preserve">Mandy </w:t>
-            </w:r>
-            <w:proofErr w:type="spellStart"/>
-            <w:r>
-              <w:rPr>
-                <w:rFonts w:cstheme="minorHAnsi"/>
-                <w:b/>
-                <w:bCs/>
-              </w:rPr>
-              <w:t>Cortis</w:t>
-            </w:r>
-            <w:proofErr w:type="spellEnd"/>
+              <w:t>Mandy Cortis</w:t>
+            </w:r>
           </w:p>
           <w:p>
             <w:pPr>
@@ -276,14 +266,39 @@
                 <w:rFonts w:eastAsia="Arial" w:cstheme="minorHAnsi"/>
                 <w:b/>
               </w:rPr>
-              <w:t xml:space="preserve">Analysis of changes in </w:t>
-            </w:r>
-            <w:r>
-              <w:rPr>
-                <w:rFonts w:eastAsia="Arial" w:cstheme="minorHAnsi"/>
-                <w:b/>
-              </w:rPr>
-              <w:t>Malta’s Quarries</w:t>
+              <w:t xml:space="preserve">Analysing Changes in </w:t>
+            </w:r>
+            <w:proofErr w:type="spellStart"/>
+            <w:r>
+              <w:rPr>
+                <w:rFonts w:eastAsia="Arial" w:cstheme="minorHAnsi"/>
+                <w:b/>
+              </w:rPr>
+              <w:t>Wied</w:t>
+            </w:r>
+            <w:proofErr w:type="spellEnd"/>
+            <w:r>
+              <w:rPr>
+                <w:rFonts w:eastAsia="Arial" w:cstheme="minorHAnsi"/>
+                <w:b/>
+              </w:rPr>
+              <w:t xml:space="preserve"> </w:t>
+            </w:r>
+            <w:proofErr w:type="spellStart"/>
+            <w:r>
+              <w:rPr>
+                <w:rFonts w:eastAsia="Arial" w:cstheme="minorHAnsi"/>
+                <w:b/>
+              </w:rPr>
+              <w:t>Fulija</w:t>
+            </w:r>
+            <w:proofErr w:type="spellEnd"/>
+            <w:r>
+              <w:rPr>
+                <w:rFonts w:eastAsia="Arial" w:cstheme="minorHAnsi"/>
+                <w:b/>
+              </w:rPr>
+              <w:t xml:space="preserve"> Landfill</w:t>
             </w:r>
           </w:p>
           <w:p>

</xml_diff>

<commit_message>
KU7- Started prototype using QGis and PyCharm
</commit_message>
<xml_diff>
--- a/doc/project-proposal-form.docx
+++ b/doc/project-proposal-form.docx
@@ -274,7 +274,7 @@
                 <w:rFonts w:eastAsia="Arial" w:cstheme="minorHAnsi"/>
                 <w:b/>
               </w:rPr>
-              <w:t>Wied</w:t>
+              <w:t>Maghtab</w:t>
             </w:r>
             <w:proofErr w:type="spellEnd"/>
             <w:r>
@@ -282,22 +282,6 @@
                 <w:rFonts w:eastAsia="Arial" w:cstheme="minorHAnsi"/>
                 <w:b/>
               </w:rPr>
-              <w:t xml:space="preserve"> </w:t>
-            </w:r>
-            <w:proofErr w:type="spellStart"/>
-            <w:r>
-              <w:rPr>
-                <w:rFonts w:eastAsia="Arial" w:cstheme="minorHAnsi"/>
-                <w:b/>
-              </w:rPr>
-              <w:t>Fulija</w:t>
-            </w:r>
-            <w:proofErr w:type="spellEnd"/>
-            <w:r>
-              <w:rPr>
-                <w:rFonts w:eastAsia="Arial" w:cstheme="minorHAnsi"/>
-                <w:b/>
-              </w:rPr>
               <w:t xml:space="preserve"> Landfill</w:t>
             </w:r>
           </w:p>
@@ -325,7 +309,23 @@
                 <w:b/>
                 <w:bCs/>
               </w:rPr>
-              <w:t>Study the difference made to the quarry throughout the years: changes in size, layout...</w:t>
+              <w:t xml:space="preserve">Study the difference made to the </w:t>
+            </w:r>
+            <w:r>
+              <w:rPr>
+                <w:rFonts w:eastAsia="Times New Roman" w:cstheme="minorHAnsi"/>
+                <w:b/>
+                <w:bCs/>
+              </w:rPr>
+              <w:t>landfill</w:t>
+            </w:r>
+            <w:r>
+              <w:rPr>
+                <w:rFonts w:eastAsia="Times New Roman" w:cstheme="minorHAnsi"/>
+                <w:b/>
+                <w:bCs/>
+              </w:rPr>
+              <w:t xml:space="preserve"> throughout the years: changes in size, layout...</w:t>
             </w:r>
             <w:r>
               <w:rPr>

</xml_diff>